<commit_message>
Implementing option to use use more than one AES Core to increase throughput (needs testing)
</commit_message>
<xml_diff>
--- a/AES_256_CTR.docx
+++ b/AES_256_CTR.docx
@@ -144,7 +144,7 @@
                                           <v:shape id="_x0000_i1026" type="#_x0000_t75" style="width:254.4pt;height:256.8pt">
                                             <v:imagedata r:id="rId9" o:title=""/>
                                           </v:shape>
-                                          <o:OLEObject Type="Embed" ProgID="PBrush" ShapeID="_x0000_i1026" DrawAspect="Content" ObjectID="_1819641036" r:id="rId10"/>
+                                          <o:OLEObject Type="Embed" ProgID="PBrush" ShapeID="_x0000_i1026" DrawAspect="Content" ObjectID="_1819649710" r:id="rId10"/>
                                         </w:object>
                                       </w:r>
                                     </w:p>
@@ -451,7 +451,7 @@
                                     <v:shape id="_x0000_i1026" type="#_x0000_t75" style="width:254.4pt;height:256.8pt">
                                       <v:imagedata r:id="rId9" o:title=""/>
                                     </v:shape>
-                                    <o:OLEObject Type="Embed" ProgID="PBrush" ShapeID="_x0000_i1026" DrawAspect="Content" ObjectID="_1819641036" r:id="rId11"/>
+                                    <o:OLEObject Type="Embed" ProgID="PBrush" ShapeID="_x0000_i1026" DrawAspect="Content" ObjectID="_1819649710" r:id="rId11"/>
                                   </w:object>
                                 </w:r>
                               </w:p>
@@ -3479,7 +3479,7 @@
         <w:rPr>
           <w:lang w:val="en-US"/>
         </w:rPr>
-        <w:t xml:space="preserve">s interface will accept incoming plaintext data and xor with the keystream to encrypt. The resulting chiphertext is available on m_axis on the next cycle. On average, it takes 15 cycles to decrypt one plaintext block. </w:t>
+        <w:t xml:space="preserve">s interface will accept incoming plaintext data and xor with the keystream to encrypt. The resulting chiphertext is available on m_axis on the next cycle. </w:t>
       </w:r>
       <w:r>
         <w:rPr>
@@ -3693,37 +3693,127 @@
     </w:p>
     <w:p>
       <w:pPr>
-        <w:pStyle w:val="Heading3"/>
-        <w:rPr>
-          <w:lang w:val="en-US"/>
-        </w:rPr>
-      </w:pPr>
-      <w:bookmarkStart w:id="10" w:name="_Toc209026916"/>
-      <w:r>
-        <w:rPr>
-          <w:lang w:val="en-US"/>
-        </w:rPr>
-        <w:t>Resource U</w:t>
-      </w:r>
-      <w:bookmarkEnd w:id="10"/>
-      <w:r>
-        <w:rPr>
-          <w:lang w:val="en-US"/>
-        </w:rPr>
-        <w:t>tilization</w:t>
+        <w:rPr>
+          <w:lang w:val="en-US"/>
+        </w:rPr>
+      </w:pPr>
+      <w:r>
+        <w:rPr>
+          <w:lang w:val="en-US"/>
+        </w:rPr>
+        <w:t xml:space="preserve">The tradeoff between resource utilization and throughput is </w:t>
+      </w:r>
+      <w:r>
+        <w:rPr>
+          <w:lang w:val="en-US"/>
+        </w:rPr>
+        <w:t xml:space="preserve">highly </w:t>
+      </w:r>
+      <w:r>
+        <w:rPr>
+          <w:lang w:val="en-US"/>
+        </w:rPr>
+        <w:t xml:space="preserve">configurable. By increasing the generic </w:t>
+      </w:r>
+      <w:r>
+        <w:rPr>
+          <w:lang w:val="en-US"/>
+        </w:rPr>
+        <w:t>NUM_AES_CORES</w:t>
+      </w:r>
+      <w:r>
+        <w:rPr>
+          <w:lang w:val="en-US"/>
+        </w:rPr>
+        <w:t xml:space="preserve"> to more than one, several AES Cores will be used in the design. Using N cores will increase the throughput N-fold, but will also increase resource usage according to the numbers in the row “AES_cores[0].INST” in </w:t>
+      </w:r>
+      <w:r>
+        <w:rPr>
+          <w:lang w:val="en-US"/>
+        </w:rPr>
+        <w:fldChar w:fldCharType="begin"/>
+      </w:r>
+      <w:r>
+        <w:rPr>
+          <w:lang w:val="en-US"/>
+        </w:rPr>
+        <w:instrText xml:space="preserve"> REF _Ref209036887 \h </w:instrText>
+      </w:r>
+      <w:r>
+        <w:rPr>
+          <w:lang w:val="en-US"/>
+        </w:rPr>
+      </w:r>
+      <w:r>
+        <w:rPr>
+          <w:lang w:val="en-US"/>
+        </w:rPr>
+        <w:fldChar w:fldCharType="separate"/>
+      </w:r>
+      <w:r>
+        <w:rPr>
+          <w:lang w:val="en-US"/>
+        </w:rPr>
+        <w:t xml:space="preserve">Figure </w:t>
+      </w:r>
+      <w:r>
+        <w:rPr>
+          <w:noProof/>
+          <w:lang w:val="en-US"/>
+        </w:rPr>
+        <w:t>3</w:t>
+      </w:r>
+      <w:r>
+        <w:rPr>
+          <w:lang w:val="en-US"/>
+        </w:rPr>
+        <w:fldChar w:fldCharType="end"/>
+      </w:r>
+      <w:r>
+        <w:rPr>
+          <w:lang w:val="en-US"/>
+        </w:rPr>
+        <w:t>.</w:t>
+      </w:r>
+      <w:r>
+        <w:rPr>
+          <w:lang w:val="en-US"/>
+        </w:rPr>
+        <w:t xml:space="preserve"> The maximum limit for </w:t>
+      </w:r>
+      <w:r>
+        <w:rPr>
+          <w:lang w:val="en-US"/>
+        </w:rPr>
+        <w:t>NUM_AES_CORES</w:t>
+      </w:r>
+      <w:r>
+        <w:rPr>
+          <w:lang w:val="en-US"/>
+        </w:rPr>
+        <w:t xml:space="preserve"> is 15, which results in one AES block being encrypted per clock cycle.</w:t>
       </w:r>
     </w:p>
     <w:p>
       <w:pPr>
-        <w:rPr>
-          <w:lang w:val="en-US"/>
-        </w:rPr>
-      </w:pPr>
-      <w:r>
-        <w:rPr>
-          <w:lang w:val="en-US"/>
-        </w:rPr>
-        <w:t>The implemented design is synthesized for a zynq7000 device to get an estimate of the resource usage. The result is given below:</w:t>
+        <w:pStyle w:val="Heading3"/>
+        <w:rPr>
+          <w:lang w:val="en-US"/>
+        </w:rPr>
+      </w:pPr>
+      <w:bookmarkStart w:id="10" w:name="_Toc209026916"/>
+      <w:r>
+        <w:rPr>
+          <w:lang w:val="en-US"/>
+        </w:rPr>
+        <w:t>Resource U</w:t>
+      </w:r>
+      <w:bookmarkEnd w:id="10"/>
+      <w:r>
+        <w:rPr>
+          <w:lang w:val="en-US"/>
+        </w:rPr>
+        <w:t>tilization</w:t>
       </w:r>
     </w:p>
     <w:p>
@@ -3734,13 +3824,30 @@
       </w:pPr>
       <w:r>
         <w:rPr>
+          <w:lang w:val="en-US"/>
+        </w:rPr>
+        <w:t>The implemented design is synthesized for a zynq7000 device to get an estimate of the resource usage. The result is given below</w:t>
+      </w:r>
+      <w:r>
+        <w:rPr>
+          <w:lang w:val="en-US"/>
+        </w:rPr>
+        <w:t>, in the row aes256_ctr_mode:</w:t>
+      </w:r>
+    </w:p>
+    <w:p>
+      <w:pPr>
+        <w:keepNext/>
+      </w:pPr>
+      <w:r>
+        <w:rPr>
           <w:noProof/>
         </w:rPr>
         <w:drawing>
-          <wp:inline distT="0" distB="0" distL="0" distR="0" wp14:anchorId="1A0273C8" wp14:editId="4906EB05">
-            <wp:extent cx="5760720" cy="862965"/>
+          <wp:inline distT="0" distB="0" distL="0" distR="0" wp14:anchorId="4A2F1DD5" wp14:editId="671C88BB">
+            <wp:extent cx="5760720" cy="1645920"/>
             <wp:effectExtent l="0" t="0" r="0" b="0"/>
-            <wp:docPr id="293592284" name="Picture 1"/>
+            <wp:docPr id="849984871" name="Picture 1"/>
             <wp:cNvGraphicFramePr>
               <a:graphicFrameLocks xmlns:a="http://schemas.openxmlformats.org/drawingml/2006/main" noChangeAspect="1"/>
             </wp:cNvGraphicFramePr>
@@ -3748,7 +3855,7 @@
               <a:graphicData uri="http://schemas.openxmlformats.org/drawingml/2006/picture">
                 <pic:pic xmlns:pic="http://schemas.openxmlformats.org/drawingml/2006/picture">
                   <pic:nvPicPr>
-                    <pic:cNvPr id="293592284" name=""/>
+                    <pic:cNvPr id="849984871" name=""/>
                     <pic:cNvPicPr/>
                   </pic:nvPicPr>
                   <pic:blipFill>
@@ -3760,7 +3867,7 @@
                   <pic:spPr>
                     <a:xfrm>
                       <a:off x="0" y="0"/>
-                      <a:ext cx="5760720" cy="862965"/>
+                      <a:ext cx="5760720" cy="1645920"/>
                     </a:xfrm>
                     <a:prstGeom prst="rect">
                       <a:avLst/>
@@ -3775,19 +3882,63 @@
     </w:p>
     <w:p>
       <w:pPr>
+        <w:pStyle w:val="Caption"/>
+        <w:rPr>
+          <w:lang w:val="en-US"/>
+        </w:rPr>
+      </w:pPr>
+      <w:bookmarkStart w:id="11" w:name="_Ref209036887"/>
+      <w:r>
+        <w:rPr>
+          <w:lang w:val="en-US"/>
+        </w:rPr>
+        <w:t xml:space="preserve">Figure </w:t>
+      </w:r>
+      <w:r>
+        <w:fldChar w:fldCharType="begin"/>
+      </w:r>
+      <w:r>
+        <w:rPr>
+          <w:lang w:val="en-US"/>
+        </w:rPr>
+        <w:instrText xml:space="preserve"> SEQ Figure \* ARABIC </w:instrText>
+      </w:r>
+      <w:r>
+        <w:fldChar w:fldCharType="separate"/>
+      </w:r>
+      <w:r>
+        <w:rPr>
+          <w:noProof/>
+          <w:lang w:val="en-US"/>
+        </w:rPr>
+        <w:t>3</w:t>
+      </w:r>
+      <w:r>
+        <w:fldChar w:fldCharType="end"/>
+      </w:r>
+      <w:bookmarkEnd w:id="11"/>
+      <w:r>
+        <w:rPr>
+          <w:lang w:val="en-US"/>
+        </w:rPr>
+        <w:t>: Resource utilization when synthesized for a zynq7000</w:t>
+      </w:r>
+    </w:p>
+    <w:p>
+      <w:pPr>
         <w:pStyle w:val="Heading3"/>
         <w:rPr>
           <w:lang w:val="en-US"/>
         </w:rPr>
       </w:pPr>
-      <w:bookmarkStart w:id="11" w:name="_Toc209026917"/>
+      <w:bookmarkStart w:id="12" w:name="_Toc209026917"/>
       <w:r>
         <w:rPr>
           <w:lang w:val="en-US"/>
         </w:rPr>
         <w:t>Throughput and Latency</w:t>
       </w:r>
-      <w:bookmarkEnd w:id="11"/>
+      <w:bookmarkEnd w:id="12"/>
     </w:p>
     <w:p>
       <w:pPr>
@@ -3894,31 +4045,7 @@
         <w:rPr>
           <w:lang w:val="en-US"/>
         </w:rPr>
-        <w:t xml:space="preserve">If a higher throughput is needed, this can be achieved by adding more instances of the </w:t>
-      </w:r>
-      <w:r>
-        <w:rPr>
-          <w:lang w:val="en-US"/>
-        </w:rPr>
-        <w:t>encryption_top</w:t>
-      </w:r>
-      <w:r>
-        <w:rPr>
-          <w:lang w:val="en-US"/>
-        </w:rPr>
-        <w:t xml:space="preserve"> entity and adding logic in the </w:t>
-      </w:r>
-      <w:r>
-        <w:rPr>
-          <w:lang w:val="en-US"/>
-        </w:rPr>
-        <w:t>aes256</w:t>
-      </w:r>
-      <w:r>
-        <w:rPr>
-          <w:lang w:val="en-US"/>
-        </w:rPr>
-        <w:t xml:space="preserve"> entity to send/receive data to the different instances of the encryption_top entities in a round-robin fashion.</w:t>
+        <w:t>The listed throughput is with a single AES-core. With more cores, the throughput increases accordingly.</w:t>
       </w:r>
       <w:r>
         <w:rPr>
@@ -3934,7 +4061,7 @@
           <w:lang w:val="en-US"/>
         </w:rPr>
       </w:pPr>
-      <w:bookmarkStart w:id="12" w:name="_Toc209026918"/>
+      <w:bookmarkStart w:id="13" w:name="_Toc209026918"/>
       <w:r>
         <w:rPr>
           <w:lang w:val="en-US"/>
@@ -3942,7 +4069,7 @@
         <w:lastRenderedPageBreak/>
         <w:t>Acknowledgements</w:t>
       </w:r>
-      <w:bookmarkEnd w:id="12"/>
+      <w:bookmarkEnd w:id="13"/>
     </w:p>
     <w:p>
       <w:pPr>
@@ -4179,7 +4306,7 @@
           <w:lang w:val="en-US"/>
         </w:rPr>
       </w:pPr>
-      <w:bookmarkStart w:id="13" w:name="_Toc209026919"/>
+      <w:bookmarkStart w:id="14" w:name="_Toc209026919"/>
       <w:r>
         <w:rPr>
           <w:lang w:val="en-US"/>
@@ -4187,7 +4314,7 @@
         <w:lastRenderedPageBreak/>
         <w:t>Footnotes</w:t>
       </w:r>
-      <w:bookmarkEnd w:id="13"/>
+      <w:bookmarkEnd w:id="14"/>
     </w:p>
     <w:sectPr>
       <w:footerReference w:type="default" r:id="rId15"/>

</xml_diff>